<commit_message>
move header data to body, fix years education
</commit_message>
<xml_diff>
--- a/DevOpsEngineer/Rob_Nelson_Resume_DevOps-Engineer.docx
+++ b/DevOpsEngineer/Rob_Nelson_Resume_DevOps-Engineer.docx
@@ -4,25 +4,337 @@
   <w:body>
     <w:p>
       <w:pPr>
-        <w:rPr/>
-      </w:pPr>
-      <w:r>
-        <w:rPr>
-          <w:rFonts w:ascii="Trebuchet MS" w:cs="Trebuchet MS" w:eastAsia="Trebuchet MS" w:hAnsi="Trebuchet MS"/>
-          <w:rtl w:val="0"/>
-        </w:rPr>
-        <w:t xml:space="preserve">Broad systems and networking generalist with over 20yrs of professional and personal experience, recent experience with developer-focused cloud networking and build &amp; release pipelines, stacks based in several languages.  Rapidly absorb new technologies, expert troubleshooting skills. Team builder and coach.</w:t>
-      </w:r>
-      <w:r>
-        <w:rPr>
-          <w:rtl w:val="0"/>
-        </w:rPr>
-        <w:t xml:space="preserve"> </w:t>
+        <w:rPr>
+          <w:rFonts w:ascii="Trebuchet MS" w:cs="Trebuchet MS" w:eastAsia="Trebuchet MS" w:hAnsi="Trebuchet MS"/>
+          <w:sz w:val="16"/>
+          <w:szCs w:val="16"/>
+        </w:rPr>
+      </w:pPr>
+      <w:r>
+        <w:rPr>
+          <w:rtl w:val="0"/>
+        </w:rPr>
       </w:r>
     </w:p>
     <w:tbl>
       <w:tblPr>
         <w:tblStyle w:val="Table1"/>
+        <w:tblW w:w="10935.0" w:type="dxa"/>
+        <w:jc w:val="left"/>
+        <w:tblInd w:w="-35.0" w:type="dxa"/>
+        <w:tblBorders>
+          <w:top w:color="000000" w:space="0" w:sz="8" w:val="single"/>
+          <w:left w:color="000000" w:space="0" w:sz="8" w:val="single"/>
+          <w:bottom w:color="000000" w:space="0" w:sz="8" w:val="single"/>
+          <w:right w:color="000000" w:space="0" w:sz="8" w:val="single"/>
+          <w:insideH w:color="000000" w:space="0" w:sz="8" w:val="single"/>
+          <w:insideV w:color="000000" w:space="0" w:sz="8" w:val="single"/>
+        </w:tblBorders>
+        <w:tblLayout w:type="fixed"/>
+        <w:tblLook w:val="0600"/>
+      </w:tblPr>
+      <w:tblGrid>
+        <w:gridCol w:w="5535"/>
+        <w:gridCol w:w="5400"/>
+        <w:tblGridChange w:id="0">
+          <w:tblGrid>
+            <w:gridCol w:w="5535"/>
+            <w:gridCol w:w="5400"/>
+          </w:tblGrid>
+        </w:tblGridChange>
+      </w:tblGrid>
+      <w:tr>
+        <w:tc>
+          <w:tcPr>
+            <w:tcBorders>
+              <w:top w:color="000000" w:space="0" w:sz="0" w:val="nil"/>
+              <w:left w:color="000000" w:space="0" w:sz="0" w:val="nil"/>
+              <w:bottom w:color="000000" w:space="0" w:sz="0" w:val="nil"/>
+              <w:right w:color="000000" w:space="0" w:sz="0" w:val="nil"/>
+            </w:tcBorders>
+            <w:shd w:fill="auto" w:val="clear"/>
+            <w:tcMar>
+              <w:top w:w="100.0" w:type="dxa"/>
+              <w:left w:w="100.0" w:type="dxa"/>
+              <w:bottom w:w="100.0" w:type="dxa"/>
+              <w:right w:w="100.0" w:type="dxa"/>
+            </w:tcMar>
+            <w:vAlign w:val="top"/>
+          </w:tcPr>
+          <w:p>
+            <w:pPr>
+              <w:widowControl w:val="0"/>
+              <w:spacing w:line="240" w:lineRule="auto"/>
+              <w:rPr>
+                <w:rFonts w:ascii="Trebuchet MS" w:cs="Trebuchet MS" w:eastAsia="Trebuchet MS" w:hAnsi="Trebuchet MS"/>
+                <w:b w:val="1"/>
+                <w:sz w:val="72"/>
+                <w:szCs w:val="72"/>
+              </w:rPr>
+            </w:pPr>
+            <w:r>
+              <w:rPr>
+                <w:rFonts w:ascii="Trebuchet MS" w:cs="Trebuchet MS" w:eastAsia="Trebuchet MS" w:hAnsi="Trebuchet MS"/>
+                <w:b w:val="1"/>
+                <w:sz w:val="72"/>
+                <w:szCs w:val="72"/>
+                <w:rtl w:val="0"/>
+              </w:rPr>
+              <w:t xml:space="preserve">Rob Nelson</w:t>
+            </w:r>
+          </w:p>
+          <w:p>
+            <w:pPr>
+              <w:widowControl w:val="0"/>
+              <w:spacing w:line="240" w:lineRule="auto"/>
+              <w:rPr>
+                <w:rFonts w:ascii="Trebuchet MS" w:cs="Trebuchet MS" w:eastAsia="Trebuchet MS" w:hAnsi="Trebuchet MS"/>
+              </w:rPr>
+            </w:pPr>
+            <w:r>
+              <w:rPr>
+                <w:rFonts w:ascii="Trebuchet MS" w:cs="Trebuchet MS" w:eastAsia="Trebuchet MS" w:hAnsi="Trebuchet MS"/>
+                <w:rtl w:val="0"/>
+              </w:rPr>
+              <w:t xml:space="preserve">Mount Shasta, California 96067</w:t>
+            </w:r>
+          </w:p>
+          <w:p>
+            <w:pPr>
+              <w:widowControl w:val="0"/>
+              <w:spacing w:line="240" w:lineRule="auto"/>
+              <w:rPr>
+                <w:rFonts w:ascii="Trebuchet MS" w:cs="Trebuchet MS" w:eastAsia="Trebuchet MS" w:hAnsi="Trebuchet MS"/>
+              </w:rPr>
+            </w:pPr>
+            <w:hyperlink r:id="rId6">
+              <w:r>
+                <w:rPr>
+                  <w:rFonts w:ascii="Trebuchet MS" w:cs="Trebuchet MS" w:eastAsia="Trebuchet MS" w:hAnsi="Trebuchet MS"/>
+                  <w:color w:val="1155cc"/>
+                  <w:u w:val="single"/>
+                  <w:rtl w:val="0"/>
+                </w:rPr>
+                <w:t xml:space="preserve">rob@guruvan.net</w:t>
+              </w:r>
+            </w:hyperlink>
+            <w:r>
+              <w:rPr>
+                <w:rtl w:val="0"/>
+              </w:rPr>
+            </w:r>
+          </w:p>
+          <w:p>
+            <w:pPr>
+              <w:widowControl w:val="0"/>
+              <w:spacing w:line="240" w:lineRule="auto"/>
+              <w:rPr>
+                <w:rFonts w:ascii="Trebuchet MS" w:cs="Trebuchet MS" w:eastAsia="Trebuchet MS" w:hAnsi="Trebuchet MS"/>
+              </w:rPr>
+            </w:pPr>
+            <w:r>
+              <w:rPr>
+                <w:rFonts w:ascii="Trebuchet MS" w:cs="Trebuchet MS" w:eastAsia="Trebuchet MS" w:hAnsi="Trebuchet MS"/>
+                <w:rtl w:val="0"/>
+              </w:rPr>
+              <w:t xml:space="preserve">+1.530.859.3794</w:t>
+            </w:r>
+          </w:p>
+          <w:p>
+            <w:pPr>
+              <w:widowControl w:val="0"/>
+              <w:spacing w:line="240" w:lineRule="auto"/>
+              <w:rPr>
+                <w:rFonts w:ascii="Trebuchet MS" w:cs="Trebuchet MS" w:eastAsia="Trebuchet MS" w:hAnsi="Trebuchet MS"/>
+              </w:rPr>
+            </w:pPr>
+            <w:r>
+              <w:rPr>
+                <w:rFonts w:ascii="Trebuchet MS" w:cs="Trebuchet MS" w:eastAsia="Trebuchet MS" w:hAnsi="Trebuchet MS"/>
+                <w:rtl w:val="0"/>
+              </w:rPr>
+              <w:t xml:space="preserve">DevOps Engineering</w:t>
+            </w:r>
+          </w:p>
+        </w:tc>
+        <w:tc>
+          <w:tcPr>
+            <w:tcBorders>
+              <w:top w:color="000000" w:space="0" w:sz="0" w:val="nil"/>
+              <w:left w:color="000000" w:space="0" w:sz="0" w:val="nil"/>
+              <w:bottom w:color="000000" w:space="0" w:sz="0" w:val="nil"/>
+              <w:right w:color="000000" w:space="0" w:sz="0" w:val="nil"/>
+            </w:tcBorders>
+            <w:shd w:fill="auto" w:val="clear"/>
+            <w:tcMar>
+              <w:top w:w="100.0" w:type="dxa"/>
+              <w:left w:w="100.0" w:type="dxa"/>
+              <w:bottom w:w="100.0" w:type="dxa"/>
+              <w:right w:w="100.0" w:type="dxa"/>
+            </w:tcMar>
+            <w:vAlign w:val="top"/>
+          </w:tcPr>
+          <w:p>
+            <w:pPr>
+              <w:widowControl w:val="0"/>
+              <w:spacing w:line="240" w:lineRule="auto"/>
+              <w:jc w:val="right"/>
+              <w:rPr>
+                <w:rFonts w:ascii="Trebuchet MS" w:cs="Trebuchet MS" w:eastAsia="Trebuchet MS" w:hAnsi="Trebuchet MS"/>
+                <w:sz w:val="72"/>
+                <w:szCs w:val="72"/>
+              </w:rPr>
+            </w:pPr>
+            <w:r>
+              <w:rPr>
+                <w:rtl w:val="0"/>
+              </w:rPr>
+            </w:r>
+          </w:p>
+          <w:p>
+            <w:pPr>
+              <w:widowControl w:val="0"/>
+              <w:spacing w:line="240" w:lineRule="auto"/>
+              <w:jc w:val="right"/>
+              <w:rPr>
+                <w:rFonts w:ascii="Trebuchet MS" w:cs="Trebuchet MS" w:eastAsia="Trebuchet MS" w:hAnsi="Trebuchet MS"/>
+                <w:color w:val="666666"/>
+              </w:rPr>
+            </w:pPr>
+            <w:hyperlink r:id="rId7">
+              <w:r>
+                <w:rPr>
+                  <w:rFonts w:ascii="Trebuchet MS" w:cs="Trebuchet MS" w:eastAsia="Trebuchet MS" w:hAnsi="Trebuchet MS"/>
+                  <w:color w:val="666666"/>
+                  <w:rtl w:val="0"/>
+                </w:rPr>
+                <w:t xml:space="preserve">https://LinkedIn.com/guruvan</w:t>
+              </w:r>
+            </w:hyperlink>
+            <w:r>
+              <w:rPr>
+                <w:rFonts w:ascii="Trebuchet MS" w:cs="Trebuchet MS" w:eastAsia="Trebuchet MS" w:hAnsi="Trebuchet MS"/>
+                <w:color w:val="666666"/>
+                <w:rtl w:val="0"/>
+              </w:rPr>
+              <w:t xml:space="preserve"> </w:t>
+            </w:r>
+          </w:p>
+          <w:p>
+            <w:pPr>
+              <w:widowControl w:val="0"/>
+              <w:spacing w:line="240" w:lineRule="auto"/>
+              <w:jc w:val="right"/>
+              <w:rPr>
+                <w:rFonts w:ascii="Trebuchet MS" w:cs="Trebuchet MS" w:eastAsia="Trebuchet MS" w:hAnsi="Trebuchet MS"/>
+                <w:color w:val="666666"/>
+              </w:rPr>
+            </w:pPr>
+            <w:hyperlink r:id="rId8">
+              <w:r>
+                <w:rPr>
+                  <w:rFonts w:ascii="Trebuchet MS" w:cs="Trebuchet MS" w:eastAsia="Trebuchet MS" w:hAnsi="Trebuchet MS"/>
+                  <w:color w:val="666666"/>
+                  <w:rtl w:val="0"/>
+                </w:rPr>
+                <w:t xml:space="preserve">https://github.com/guruvan</w:t>
+              </w:r>
+            </w:hyperlink>
+            <w:r>
+              <w:rPr>
+                <w:rtl w:val="0"/>
+              </w:rPr>
+            </w:r>
+          </w:p>
+          <w:p>
+            <w:pPr>
+              <w:widowControl w:val="0"/>
+              <w:spacing w:line="240" w:lineRule="auto"/>
+              <w:jc w:val="right"/>
+              <w:rPr>
+                <w:rFonts w:ascii="Trebuchet MS" w:cs="Trebuchet MS" w:eastAsia="Trebuchet MS" w:hAnsi="Trebuchet MS"/>
+                <w:color w:val="666666"/>
+              </w:rPr>
+            </w:pPr>
+            <w:hyperlink r:id="rId9">
+              <w:r>
+                <w:rPr>
+                  <w:rFonts w:ascii="Trebuchet MS" w:cs="Trebuchet MS" w:eastAsia="Trebuchet MS" w:hAnsi="Trebuchet MS"/>
+                  <w:color w:val="666666"/>
+                  <w:rtl w:val="0"/>
+                </w:rPr>
+                <w:t xml:space="preserve">https://Twitter.com/guruvan</w:t>
+              </w:r>
+            </w:hyperlink>
+            <w:r>
+              <w:rPr>
+                <w:rtl w:val="0"/>
+              </w:rPr>
+            </w:r>
+          </w:p>
+          <w:p>
+            <w:pPr>
+              <w:widowControl w:val="0"/>
+              <w:spacing w:line="240" w:lineRule="auto"/>
+              <w:jc w:val="right"/>
+              <w:rPr>
+                <w:rFonts w:ascii="Trebuchet MS" w:cs="Trebuchet MS" w:eastAsia="Trebuchet MS" w:hAnsi="Trebuchet MS"/>
+              </w:rPr>
+            </w:pPr>
+            <w:hyperlink r:id="rId10">
+              <w:r>
+                <w:rPr>
+                  <w:rFonts w:ascii="Trebuchet MS" w:cs="Trebuchet MS" w:eastAsia="Trebuchet MS" w:hAnsi="Trebuchet MS"/>
+                  <w:color w:val="666666"/>
+                  <w:rtl w:val="0"/>
+                </w:rPr>
+                <w:t xml:space="preserve">https://hub.docker.com/r/guruvan</w:t>
+              </w:r>
+            </w:hyperlink>
+            <w:r>
+              <w:rPr>
+                <w:rFonts w:ascii="Trebuchet MS" w:cs="Trebuchet MS" w:eastAsia="Trebuchet MS" w:hAnsi="Trebuchet MS"/>
+                <w:rtl w:val="0"/>
+              </w:rPr>
+              <w:t xml:space="preserve"> </w:t>
+            </w:r>
+          </w:p>
+        </w:tc>
+      </w:tr>
+    </w:tbl>
+    <w:p>
+      <w:pPr>
+        <w:rPr>
+          <w:rFonts w:ascii="Trebuchet MS" w:cs="Trebuchet MS" w:eastAsia="Trebuchet MS" w:hAnsi="Trebuchet MS"/>
+        </w:rPr>
+      </w:pPr>
+      <w:r>
+        <w:rPr>
+          <w:rtl w:val="0"/>
+        </w:rPr>
+      </w:r>
+    </w:p>
+    <w:p>
+      <w:pPr>
+        <w:rPr/>
+      </w:pPr>
+      <w:r>
+        <w:rPr>
+          <w:rFonts w:ascii="Trebuchet MS" w:cs="Trebuchet MS" w:eastAsia="Trebuchet MS" w:hAnsi="Trebuchet MS"/>
+          <w:rtl w:val="0"/>
+        </w:rPr>
+        <w:t xml:space="preserve">Broad systems and networking generalist with over 20yrs of professional and personal experience, recent experience with developer-focused cloud networking and build &amp; release pipelines, stacks based in several languages.  Rapidly absorb new technologies, expert troubleshooting skills. Team builder and coach.</w:t>
+      </w:r>
+      <w:r>
+        <w:rPr>
+          <w:rtl w:val="0"/>
+        </w:rPr>
+        <w:t xml:space="preserve"> </w:t>
+      </w:r>
+    </w:p>
+    <w:tbl>
+      <w:tblPr>
+        <w:tblStyle w:val="Table2"/>
         <w:tblW w:w="10800.0" w:type="dxa"/>
         <w:jc w:val="left"/>
         <w:tblInd w:w="100.0" w:type="pct"/>
@@ -676,7 +988,7 @@
           <w:szCs w:val="20"/>
         </w:rPr>
       </w:pPr>
-      <w:hyperlink r:id="rId6">
+      <w:hyperlink r:id="rId11">
         <w:r>
           <w:rPr>
             <w:color w:val="666666"/>
@@ -907,7 +1219,7 @@
         <w:spacing w:line="240" w:lineRule="auto"/>
         <w:rPr/>
       </w:pPr>
-      <w:hyperlink r:id="rId7">
+      <w:hyperlink r:id="rId12">
         <w:r>
           <w:rPr>
             <w:color w:val="666666"/>
@@ -1232,6 +1544,26 @@
         <w:jc w:val="both"/>
         <w:rPr>
           <w:rFonts w:ascii="Trebuchet MS" w:cs="Trebuchet MS" w:eastAsia="Trebuchet MS" w:hAnsi="Trebuchet MS"/>
+          <w:sz w:val="36"/>
+          <w:szCs w:val="36"/>
+        </w:rPr>
+      </w:pPr>
+      <w:r>
+        <w:rPr>
+          <w:rFonts w:ascii="Trebuchet MS" w:cs="Trebuchet MS" w:eastAsia="Trebuchet MS" w:hAnsi="Trebuchet MS"/>
+          <w:sz w:val="36"/>
+          <w:szCs w:val="36"/>
+          <w:rtl w:val="0"/>
+        </w:rPr>
+        <w:t xml:space="preserve">Additional Experience</w:t>
+      </w:r>
+    </w:p>
+    <w:p>
+      <w:pPr>
+        <w:widowControl w:val="0"/>
+        <w:spacing w:line="240" w:lineRule="auto"/>
+        <w:rPr>
+          <w:rFonts w:ascii="Trebuchet MS" w:cs="Trebuchet MS" w:eastAsia="Trebuchet MS" w:hAnsi="Trebuchet MS"/>
           <w:b w:val="1"/>
           <w:sz w:val="24"/>
           <w:szCs w:val="24"/>
@@ -1365,49 +1697,45 @@
       <w:pPr>
         <w:widowControl w:val="0"/>
         <w:spacing w:line="240" w:lineRule="auto"/>
+        <w:ind w:left="0" w:firstLine="0"/>
+        <w:rPr/>
+      </w:pPr>
+      <w:r>
+        <w:rPr>
+          <w:rtl w:val="0"/>
+        </w:rPr>
+      </w:r>
+    </w:p>
+    <w:p>
+      <w:pPr>
+        <w:widowControl w:val="0"/>
+        <w:spacing w:line="240" w:lineRule="auto"/>
+        <w:rPr>
+          <w:rFonts w:ascii="Trebuchet MS" w:cs="Trebuchet MS" w:eastAsia="Trebuchet MS" w:hAnsi="Trebuchet MS"/>
+          <w:i w:val="1"/>
+          <w:sz w:val="24"/>
+          <w:szCs w:val="24"/>
+        </w:rPr>
+      </w:pPr>
+      <w:r>
         <w:rPr>
           <w:rFonts w:ascii="Trebuchet MS" w:cs="Trebuchet MS" w:eastAsia="Trebuchet MS" w:hAnsi="Trebuchet MS"/>
           <w:b w:val="1"/>
           <w:sz w:val="24"/>
           <w:szCs w:val="24"/>
-        </w:rPr>
-      </w:pPr>
-      <w:r>
-        <w:rPr>
-          <w:rtl w:val="0"/>
-        </w:rPr>
-      </w:r>
-    </w:p>
-    <w:p>
-      <w:pPr>
-        <w:widowControl w:val="0"/>
-        <w:spacing w:line="240" w:lineRule="auto"/>
+          <w:rtl w:val="0"/>
+        </w:rPr>
+        <w:t xml:space="preserve">Partner / Head Barista </w:t>
+      </w:r>
+      <w:r>
         <w:rPr>
           <w:rFonts w:ascii="Trebuchet MS" w:cs="Trebuchet MS" w:eastAsia="Trebuchet MS" w:hAnsi="Trebuchet MS"/>
           <w:i w:val="1"/>
           <w:sz w:val="24"/>
           <w:szCs w:val="24"/>
-        </w:rPr>
-      </w:pPr>
-      <w:r>
-        <w:rPr>
-          <w:rFonts w:ascii="Trebuchet MS" w:cs="Trebuchet MS" w:eastAsia="Trebuchet MS" w:hAnsi="Trebuchet MS"/>
-          <w:b w:val="1"/>
-          <w:sz w:val="24"/>
-          <w:szCs w:val="24"/>
-          <w:rtl w:val="0"/>
-        </w:rPr>
-        <w:t xml:space="preserve">IT Consultant / Network Engineer</w:t>
-      </w:r>
-      <w:r>
-        <w:rPr>
-          <w:rFonts w:ascii="Trebuchet MS" w:cs="Trebuchet MS" w:eastAsia="Trebuchet MS" w:hAnsi="Trebuchet MS"/>
-          <w:i w:val="1"/>
-          <w:sz w:val="24"/>
-          <w:szCs w:val="24"/>
-          <w:rtl w:val="0"/>
-        </w:rPr>
-        <w:t xml:space="preserve"> - Self Employed</w:t>
+          <w:rtl w:val="0"/>
+        </w:rPr>
+        <w:t xml:space="preserve">- The Village Oracle &amp; Buddha Belly Cafe</w:t>
       </w:r>
     </w:p>
     <w:p>
@@ -1429,7 +1757,7 @@
           <w:szCs w:val="20"/>
           <w:rtl w:val="0"/>
         </w:rPr>
-        <w:t xml:space="preserve">4 years</w:t>
+        <w:t xml:space="preserve">2 years</w:t>
       </w:r>
     </w:p>
     <w:p>
@@ -1442,7 +1770,12 @@
         <w:rPr>
           <w:rtl w:val="0"/>
         </w:rPr>
-        <w:t xml:space="preserve">Supported several small to mid sized businesses with general IT advice, vendor evaluation, and network engineering services.  </w:t>
+        <w:t xml:space="preserve">Eclectic cafe in Northern California catering to musicians, artists, and world travelers. </w:t>
+      </w:r>
+      <w:r>
+        <w:rPr>
+          <w:rtl w:val="0"/>
+        </w:rPr>
       </w:r>
     </w:p>
     <w:p>
@@ -1459,7 +1792,7 @@
         <w:rPr>
           <w:rtl w:val="0"/>
         </w:rPr>
-        <w:t xml:space="preserve">Consult clients on IT projects and vendors providing broad analysis and overview</w:t>
+        <w:t xml:space="preserve">Brought full coffee service to cafe increasing daily regular business</w:t>
       </w:r>
     </w:p>
     <w:p>
@@ -1476,7 +1809,7 @@
         <w:rPr>
           <w:rtl w:val="0"/>
         </w:rPr>
-        <w:t xml:space="preserve">Engineer  multi-site data &amp;  telecom networks, liaison with carriers, IT service vendors for clients</w:t>
+        <w:t xml:space="preserve">Curated Art shows &amp; closed art sales to help sustain cafe through winter months </w:t>
       </w:r>
     </w:p>
     <w:p>
@@ -1493,7 +1826,7 @@
         <w:rPr>
           <w:rtl w:val="0"/>
         </w:rPr>
-        <w:t xml:space="preserve">Train employees on basic troubleshooting and operation of networking gear</w:t>
+        <w:t xml:space="preserve">Built state-of-the-art virtualized internet cafe with several seats increasing draw &amp; ticket averages </w:t>
       </w:r>
     </w:p>
     <w:p>
@@ -1528,7 +1861,7 @@
           <w:szCs w:val="24"/>
           <w:rtl w:val="0"/>
         </w:rPr>
-        <w:t xml:space="preserve">Network Operations Manager</w:t>
+        <w:t xml:space="preserve">IT Consultant / Network Engineer</w:t>
       </w:r>
       <w:r>
         <w:rPr>
@@ -1538,7 +1871,7 @@
           <w:szCs w:val="24"/>
           <w:rtl w:val="0"/>
         </w:rPr>
-        <w:t xml:space="preserve"> - FlyCast Communications</w:t>
+        <w:t xml:space="preserve"> - Self Employed</w:t>
       </w:r>
     </w:p>
     <w:p>
@@ -1560,7 +1893,7 @@
           <w:szCs w:val="20"/>
           <w:rtl w:val="0"/>
         </w:rPr>
-        <w:t xml:space="preserve">2 years</w:t>
+        <w:t xml:space="preserve">4 years</w:t>
       </w:r>
     </w:p>
     <w:p>
@@ -1573,7 +1906,7 @@
         <w:rPr>
           <w:rtl w:val="0"/>
         </w:rPr>
-        <w:t xml:space="preserve">Flycast was the #2 Ad serving network next to DoubleClick in the dotcom boom. I built the Network Operations team from myself to a team of 3 which ran the production network from early stage to post-IPO.  </w:t>
+        <w:t xml:space="preserve">Supported several small to mid sized businesses with general IT advice, vendor evaluation, and network engineering services.  </w:t>
       </w:r>
     </w:p>
     <w:p>
@@ -1590,7 +1923,7 @@
         <w:rPr>
           <w:rtl w:val="0"/>
         </w:rPr>
-        <w:t xml:space="preserve">Restored revenue generating systems from near failure guaranteeing completion of funding round</w:t>
+        <w:t xml:space="preserve">Consult clients on IT projects and vendors providing broad analysis and overview</w:t>
       </w:r>
     </w:p>
     <w:p>
@@ -1607,7 +1940,7 @@
         <w:rPr>
           <w:rtl w:val="0"/>
         </w:rPr>
-        <w:t xml:space="preserve">Led cross-functional engineering teams through complex deployments to meet tight deadlines</w:t>
+        <w:t xml:space="preserve">Engineer  multi-site data &amp;  telecom networks, liaison with carriers, IT service vendors for clients</w:t>
       </w:r>
     </w:p>
     <w:p>
@@ -1624,7 +1957,7 @@
         <w:rPr>
           <w:rtl w:val="0"/>
         </w:rPr>
-        <w:t xml:space="preserve">Led strategic initiatives to improve incident and support response processes increasing customer satisfaction</w:t>
+        <w:t xml:space="preserve">Train employees on basic troubleshooting and operation of networking gear</w:t>
       </w:r>
     </w:p>
     <w:p>
@@ -1659,7 +1992,7 @@
           <w:szCs w:val="24"/>
           <w:rtl w:val="0"/>
         </w:rPr>
-        <w:t xml:space="preserve">CEO</w:t>
+        <w:t xml:space="preserve">Network Operations Manager</w:t>
       </w:r>
       <w:r>
         <w:rPr>
@@ -1669,7 +2002,7 @@
           <w:szCs w:val="24"/>
           <w:rtl w:val="0"/>
         </w:rPr>
-        <w:t xml:space="preserve"> - The Internetwork Operating Company</w:t>
+        <w:t xml:space="preserve"> - FlyCast Communications</w:t>
       </w:r>
     </w:p>
     <w:p>
@@ -1704,7 +2037,7 @@
         <w:rPr>
           <w:rtl w:val="0"/>
         </w:rPr>
-        <w:t xml:space="preserve">INTERNOC provided Value Added Reseller services, including full network engineering and implementation, outsourced maintenance, and customer support callcenter for small startup Internet Service Providers </w:t>
+        <w:t xml:space="preserve">Flycast was the #2 Ad serving network next to DoubleClick in the dotcom boom. I built the Network Operations team from myself to a team of 3 which ran the production network from early stage to post-IPO.  </w:t>
       </w:r>
     </w:p>
     <w:p>
@@ -1721,7 +2054,7 @@
         <w:rPr>
           <w:rtl w:val="0"/>
         </w:rPr>
-        <w:t xml:space="preserve">Grew company to a staff of 5, mentored professional development of team </w:t>
+        <w:t xml:space="preserve">Restored revenue generating systems from near failure guaranteeing completion of funding round</w:t>
       </w:r>
     </w:p>
     <w:p>
@@ -1738,7 +2071,7 @@
         <w:rPr>
           <w:rtl w:val="0"/>
         </w:rPr>
-        <w:t xml:space="preserve">Final escalation point for all clients, ensured satisfaction of their client bases</w:t>
+        <w:t xml:space="preserve">Led cross-functional engineering teams through complex deployments to meet tight deadlines</w:t>
       </w:r>
     </w:p>
     <w:p>
@@ -1755,7 +2088,7 @@
         <w:rPr>
           <w:rtl w:val="0"/>
         </w:rPr>
-        <w:t xml:space="preserve">Provided technical leadership and guidance for INTERNOC team, and clients’ staffs</w:t>
+        <w:t xml:space="preserve">Led strategic initiatives to improve incident and support response processes increasing customer satisfaction</w:t>
       </w:r>
     </w:p>
     <w:p>
@@ -1790,7 +2123,7 @@
           <w:szCs w:val="24"/>
           <w:rtl w:val="0"/>
         </w:rPr>
-        <w:t xml:space="preserve">Tech Support Specialist </w:t>
+        <w:t xml:space="preserve">CEO</w:t>
       </w:r>
       <w:r>
         <w:rPr>
@@ -1800,7 +2133,7 @@
           <w:szCs w:val="24"/>
           <w:rtl w:val="0"/>
         </w:rPr>
-        <w:t xml:space="preserve"> - University of Texas at San Antonio</w:t>
+        <w:t xml:space="preserve"> - The Internetwork Operating Company</w:t>
       </w:r>
     </w:p>
     <w:p>
@@ -1822,7 +2155,7 @@
           <w:szCs w:val="20"/>
           <w:rtl w:val="0"/>
         </w:rPr>
-        <w:t xml:space="preserve">4 years</w:t>
+        <w:t xml:space="preserve">2 years</w:t>
       </w:r>
     </w:p>
     <w:p>
@@ -1835,7 +2168,7 @@
         <w:rPr>
           <w:rtl w:val="0"/>
         </w:rPr>
-        <w:t xml:space="preserve">Hired on part time, grew position to full time, help grow support department. Held positions as Tech Support Specialist, Network Specialst, and Academic Computing Support Specialist. </w:t>
+        <w:t xml:space="preserve">INTERNOC provided Value Added Reseller services, including full network engineering and implementation, outsourced maintenance, and customer support callcenter for small startup Internet Service Providers </w:t>
       </w:r>
     </w:p>
     <w:p>
@@ -1852,7 +2185,7 @@
         <w:rPr>
           <w:rtl w:val="0"/>
         </w:rPr>
-        <w:t xml:space="preserve">With hiring manager built University’s first Helpdesk and User Support Department</w:t>
+        <w:t xml:space="preserve">Grew company to a staff of 5, mentored professional development of team </w:t>
       </w:r>
     </w:p>
     <w:p>
@@ -1869,7 +2202,7 @@
         <w:rPr>
           <w:rtl w:val="0"/>
         </w:rPr>
-        <w:t xml:space="preserve">Responsible for technical oversight of support engineering staff</w:t>
+        <w:t xml:space="preserve">Final escalation point for all clients, ensured satisfaction of their client bases</w:t>
       </w:r>
     </w:p>
     <w:p>
@@ -1886,7 +2219,7 @@
         <w:rPr>
           <w:rtl w:val="0"/>
         </w:rPr>
-        <w:t xml:space="preserve">Built computer education and training classroom network </w:t>
+        <w:t xml:space="preserve">Provided technical leadership and guidance for INTERNOC team, and clients’ staffs</w:t>
       </w:r>
     </w:p>
     <w:p>
@@ -1895,61 +2228,6 @@
         <w:spacing w:line="240" w:lineRule="auto"/>
         <w:ind w:left="0" w:firstLine="0"/>
         <w:rPr/>
-      </w:pPr>
-      <w:r>
-        <w:rPr>
-          <w:rtl w:val="0"/>
-        </w:rPr>
-      </w:r>
-    </w:p>
-    <w:p>
-      <w:pPr>
-        <w:widowControl w:val="0"/>
-        <w:spacing w:line="240" w:lineRule="auto"/>
-        <w:ind w:left="0" w:firstLine="0"/>
-        <w:rPr>
-          <w:rFonts w:ascii="Trebuchet MS" w:cs="Trebuchet MS" w:eastAsia="Trebuchet MS" w:hAnsi="Trebuchet MS"/>
-          <w:sz w:val="32"/>
-          <w:szCs w:val="32"/>
-        </w:rPr>
-      </w:pPr>
-      <w:r>
-        <w:rPr>
-          <w:rtl w:val="0"/>
-        </w:rPr>
-      </w:r>
-    </w:p>
-    <w:p>
-      <w:pPr>
-        <w:widowControl w:val="0"/>
-        <w:spacing w:line="240" w:lineRule="auto"/>
-        <w:ind w:left="0" w:firstLine="0"/>
-        <w:rPr>
-          <w:rFonts w:ascii="Trebuchet MS" w:cs="Trebuchet MS" w:eastAsia="Trebuchet MS" w:hAnsi="Trebuchet MS"/>
-          <w:sz w:val="32"/>
-          <w:szCs w:val="32"/>
-        </w:rPr>
-      </w:pPr>
-      <w:r>
-        <w:rPr>
-          <w:rFonts w:ascii="Trebuchet MS" w:cs="Trebuchet MS" w:eastAsia="Trebuchet MS" w:hAnsi="Trebuchet MS"/>
-          <w:sz w:val="32"/>
-          <w:szCs w:val="32"/>
-          <w:rtl w:val="0"/>
-        </w:rPr>
-        <w:t xml:space="preserve">EDUCATION</w:t>
-      </w:r>
-    </w:p>
-    <w:p>
-      <w:pPr>
-        <w:widowControl w:val="0"/>
-        <w:spacing w:line="240" w:lineRule="auto"/>
-        <w:ind w:left="0" w:firstLine="0"/>
-        <w:rPr>
-          <w:rFonts w:ascii="Trebuchet MS" w:cs="Trebuchet MS" w:eastAsia="Trebuchet MS" w:hAnsi="Trebuchet MS"/>
-          <w:sz w:val="32"/>
-          <w:szCs w:val="32"/>
-        </w:rPr>
       </w:pPr>
       <w:r>
         <w:rPr>
@@ -1976,7 +2254,7 @@
           <w:szCs w:val="24"/>
           <w:rtl w:val="0"/>
         </w:rPr>
-        <w:t xml:space="preserve">Northern Illinois University</w:t>
+        <w:t xml:space="preserve">Tech Support Specialist </w:t>
       </w:r>
       <w:r>
         <w:rPr>
@@ -1986,7 +2264,7 @@
           <w:szCs w:val="24"/>
           <w:rtl w:val="0"/>
         </w:rPr>
-        <w:t xml:space="preserve"> - English</w:t>
+        <w:t xml:space="preserve"> - University of Texas at San Antonio</w:t>
       </w:r>
     </w:p>
     <w:p>
@@ -2008,7 +2286,154 @@
           <w:szCs w:val="20"/>
           <w:rtl w:val="0"/>
         </w:rPr>
-        <w:t xml:space="preserve">X years</w:t>
+        <w:t xml:space="preserve">4 years</w:t>
+      </w:r>
+    </w:p>
+    <w:p>
+      <w:pPr>
+        <w:widowControl w:val="0"/>
+        <w:spacing w:line="240" w:lineRule="auto"/>
+        <w:rPr/>
+      </w:pPr>
+      <w:r>
+        <w:rPr>
+          <w:rtl w:val="0"/>
+        </w:rPr>
+        <w:t xml:space="preserve">Hired on part time, grew position to full time, help grow support department. Held positions as Tech Support Specialist, Network Specialst, and Academic Computing Support Specialist. </w:t>
+      </w:r>
+    </w:p>
+    <w:p>
+      <w:pPr>
+        <w:widowControl w:val="0"/>
+        <w:numPr>
+          <w:ilvl w:val="0"/>
+          <w:numId w:val="1"/>
+        </w:numPr>
+        <w:spacing w:line="240" w:lineRule="auto"/>
+        <w:ind w:left="720" w:hanging="360"/>
+      </w:pPr>
+      <w:r>
+        <w:rPr>
+          <w:rtl w:val="0"/>
+        </w:rPr>
+        <w:t xml:space="preserve">With hiring manager built University’s first Helpdesk and User Support Department</w:t>
+      </w:r>
+    </w:p>
+    <w:p>
+      <w:pPr>
+        <w:widowControl w:val="0"/>
+        <w:numPr>
+          <w:ilvl w:val="0"/>
+          <w:numId w:val="1"/>
+        </w:numPr>
+        <w:spacing w:line="240" w:lineRule="auto"/>
+        <w:ind w:left="720" w:hanging="360"/>
+      </w:pPr>
+      <w:r>
+        <w:rPr>
+          <w:rtl w:val="0"/>
+        </w:rPr>
+        <w:t xml:space="preserve">Responsible for technical oversight of support engineering staff</w:t>
+      </w:r>
+    </w:p>
+    <w:p>
+      <w:pPr>
+        <w:widowControl w:val="0"/>
+        <w:numPr>
+          <w:ilvl w:val="0"/>
+          <w:numId w:val="1"/>
+        </w:numPr>
+        <w:spacing w:line="240" w:lineRule="auto"/>
+        <w:ind w:left="720" w:hanging="360"/>
+      </w:pPr>
+      <w:r>
+        <w:rPr>
+          <w:rtl w:val="0"/>
+        </w:rPr>
+        <w:t xml:space="preserve">Built computer education and training classroom network </w:t>
+      </w:r>
+    </w:p>
+    <w:p>
+      <w:pPr>
+        <w:widowControl w:val="0"/>
+        <w:spacing w:line="240" w:lineRule="auto"/>
+        <w:ind w:left="0" w:firstLine="0"/>
+        <w:rPr>
+          <w:rFonts w:ascii="Trebuchet MS" w:cs="Trebuchet MS" w:eastAsia="Trebuchet MS" w:hAnsi="Trebuchet MS"/>
+        </w:rPr>
+      </w:pPr>
+      <w:r>
+        <w:rPr>
+          <w:rtl w:val="0"/>
+        </w:rPr>
+      </w:r>
+    </w:p>
+    <w:p>
+      <w:pPr>
+        <w:widowControl w:val="0"/>
+        <w:spacing w:line="240" w:lineRule="auto"/>
+        <w:ind w:left="0" w:firstLine="0"/>
+        <w:rPr>
+          <w:rFonts w:ascii="Trebuchet MS" w:cs="Trebuchet MS" w:eastAsia="Trebuchet MS" w:hAnsi="Trebuchet MS"/>
+          <w:sz w:val="32"/>
+          <w:szCs w:val="32"/>
+        </w:rPr>
+      </w:pPr>
+      <w:r>
+        <w:rPr>
+          <w:rFonts w:ascii="Trebuchet MS" w:cs="Trebuchet MS" w:eastAsia="Trebuchet MS" w:hAnsi="Trebuchet MS"/>
+          <w:sz w:val="32"/>
+          <w:szCs w:val="32"/>
+          <w:rtl w:val="0"/>
+        </w:rPr>
+        <w:t xml:space="preserve">EDUCATION</w:t>
+      </w:r>
+    </w:p>
+    <w:p>
+      <w:pPr>
+        <w:widowControl w:val="0"/>
+        <w:spacing w:line="240" w:lineRule="auto"/>
+        <w:ind w:left="0" w:firstLine="0"/>
+        <w:rPr>
+          <w:rFonts w:ascii="Trebuchet MS" w:cs="Trebuchet MS" w:eastAsia="Trebuchet MS" w:hAnsi="Trebuchet MS"/>
+        </w:rPr>
+      </w:pPr>
+      <w:r>
+        <w:rPr>
+          <w:rtl w:val="0"/>
+        </w:rPr>
+      </w:r>
+    </w:p>
+    <w:p>
+      <w:pPr>
+        <w:widowControl w:val="0"/>
+        <w:spacing w:line="240" w:lineRule="auto"/>
+        <w:rPr>
+          <w:rFonts w:ascii="Trebuchet MS" w:cs="Trebuchet MS" w:eastAsia="Trebuchet MS" w:hAnsi="Trebuchet MS"/>
+          <w:i w:val="1"/>
+          <w:sz w:val="24"/>
+          <w:szCs w:val="24"/>
+        </w:rPr>
+      </w:pPr>
+      <w:r>
+        <w:rPr>
+          <w:rFonts w:ascii="Trebuchet MS" w:cs="Trebuchet MS" w:eastAsia="Trebuchet MS" w:hAnsi="Trebuchet MS"/>
+          <w:b w:val="1"/>
+          <w:sz w:val="24"/>
+          <w:szCs w:val="24"/>
+          <w:rtl w:val="0"/>
+        </w:rPr>
+        <w:t xml:space="preserve">Northern Illinois University</w:t>
+      </w:r>
+      <w:r>
+        <w:rPr>
+          <w:rFonts w:ascii="Trebuchet MS" w:cs="Trebuchet MS" w:eastAsia="Trebuchet MS" w:hAnsi="Trebuchet MS"/>
+          <w:i w:val="1"/>
+          <w:sz w:val="24"/>
+          <w:szCs w:val="24"/>
+          <w:rtl w:val="0"/>
+        </w:rPr>
+        <w:t xml:space="preserve"> - English</w:t>
       </w:r>
     </w:p>
     <w:p>
@@ -2024,8 +2449,13 @@
       </w:pPr>
       <w:r>
         <w:rPr>
-          <w:rtl w:val="0"/>
-        </w:rPr>
+          <w:rFonts w:ascii="Trebuchet MS" w:cs="Trebuchet MS" w:eastAsia="Trebuchet MS" w:hAnsi="Trebuchet MS"/>
+          <w:color w:val="999999"/>
+          <w:sz w:val="20"/>
+          <w:szCs w:val="20"/>
+          <w:rtl w:val="0"/>
+        </w:rPr>
+        <w:t xml:space="preserve">1 years</w:t>
       </w:r>
     </w:p>
     <w:p>
@@ -2066,32 +2496,19 @@
         <w:spacing w:line="240" w:lineRule="auto"/>
         <w:rPr>
           <w:rFonts w:ascii="Trebuchet MS" w:cs="Trebuchet MS" w:eastAsia="Trebuchet MS" w:hAnsi="Trebuchet MS"/>
+          <w:b w:val="1"/>
+        </w:rPr>
+      </w:pPr>
+      <w:r>
+        <w:rPr>
+          <w:rFonts w:ascii="Trebuchet MS" w:cs="Trebuchet MS" w:eastAsia="Trebuchet MS" w:hAnsi="Trebuchet MS"/>
           <w:color w:val="999999"/>
           <w:sz w:val="20"/>
           <w:szCs w:val="20"/>
-        </w:rPr>
-      </w:pPr>
-      <w:r>
-        <w:rPr>
-          <w:rFonts w:ascii="Trebuchet MS" w:cs="Trebuchet MS" w:eastAsia="Trebuchet MS" w:hAnsi="Trebuchet MS"/>
-          <w:color w:val="999999"/>
-          <w:sz w:val="20"/>
-          <w:szCs w:val="20"/>
-          <w:rtl w:val="0"/>
-        </w:rPr>
-        <w:t xml:space="preserve">X years</w:t>
-      </w:r>
-    </w:p>
-    <w:p>
-      <w:pPr>
-        <w:widowControl w:val="0"/>
-        <w:spacing w:line="240" w:lineRule="auto"/>
-        <w:ind w:left="0" w:firstLine="0"/>
-        <w:rPr>
-          <w:rFonts w:ascii="Trebuchet MS" w:cs="Trebuchet MS" w:eastAsia="Trebuchet MS" w:hAnsi="Trebuchet MS"/>
-          <w:b w:val="1"/>
-        </w:rPr>
-      </w:pPr>
+          <w:rtl w:val="0"/>
+        </w:rPr>
+        <w:t xml:space="preserve">1 years</w:t>
+      </w:r>
       <w:r>
         <w:rPr>
           <w:rtl w:val="0"/>
@@ -2099,14 +2516,13 @@
       </w:r>
     </w:p>
     <w:sectPr>
-      <w:headerReference r:id="rId8" w:type="default"/>
-      <w:headerReference r:id="rId9" w:type="first"/>
-      <w:footerReference r:id="rId10" w:type="default"/>
-      <w:footerReference r:id="rId11" w:type="first"/>
+      <w:headerReference r:id="rId13" w:type="default"/>
+      <w:headerReference r:id="rId14" w:type="first"/>
+      <w:footerReference r:id="rId15" w:type="default"/>
+      <w:footerReference r:id="rId16" w:type="first"/>
       <w:pgSz w:h="15840" w:w="12240"/>
-      <w:pgMar w:bottom="720" w:top="720" w:left="720" w:right="720" w:header="0" w:footer="0"/>
+      <w:pgMar w:bottom="0" w:top="0" w:left="720" w:right="720" w:header="0" w:footer="0"/>
       <w:pgNumType w:start="1"/>
-      <w:titlePg w:val="1"/>
     </w:sectPr>
   </w:body>
 </w:document>
@@ -2137,7 +2553,6 @@
       <w:rPr>
         <w:rtl w:val="0"/>
       </w:rPr>
-      <w:t xml:space="preserve">Rob Nelson - Resume - Devops Engineer</w:t>
     </w:r>
   </w:p>
 </w:ftr>
@@ -2155,12 +2570,8 @@
     </w:pPr>
     <w:r>
       <w:rPr>
-        <w:rFonts w:ascii="Trebuchet MS" w:cs="Trebuchet MS" w:eastAsia="Trebuchet MS" w:hAnsi="Trebuchet MS"/>
-        <w:sz w:val="32"/>
-        <w:szCs w:val="32"/>
         <w:rtl w:val="0"/>
       </w:rPr>
-      <w:t xml:space="preserve">Additional Experience</w:t>
     </w:r>
   </w:p>
 </w:hdr>
@@ -2168,306 +2579,6 @@
 
 <file path=word/header2.xml><?xml version="1.0" encoding="utf-8"?>
 <w:hdr xmlns:mc="http://schemas.openxmlformats.org/markup-compatibility/2006" xmlns:o="urn:schemas-microsoft-com:office:office" xmlns:r="http://schemas.openxmlformats.org/officeDocument/2006/relationships" xmlns:m="http://schemas.openxmlformats.org/officeDocument/2006/math" xmlns:v="urn:schemas-microsoft-com:vml" xmlns:wp="http://schemas.openxmlformats.org/drawingml/2006/wordprocessingDrawing" xmlns:w10="urn:schemas-microsoft-com:office:word" xmlns:w="http://schemas.openxmlformats.org/wordprocessingml/2006/main" xmlns:wne="http://schemas.microsoft.com/office/word/2006/wordml" xmlns:sl="http://schemas.openxmlformats.org/schemaLibrary/2006/main" xmlns:a="http://schemas.openxmlformats.org/drawingml/2006/main" xmlns:pic="http://schemas.openxmlformats.org/drawingml/2006/picture" xmlns:c="http://schemas.openxmlformats.org/drawingml/2006/chart" xmlns:lc="http://schemas.openxmlformats.org/drawingml/2006/lockedCanvas" xmlns:dgm="http://schemas.openxmlformats.org/drawingml/2006/diagram" xmlns:wps="http://schemas.microsoft.com/office/word/2010/wordprocessingShape" xmlns:wpg="http://schemas.microsoft.com/office/word/2010/wordprocessingGroup" xmlns:w14="http://schemas.microsoft.com/office/word/2010/wordml" xmlns:w15="http://schemas.microsoft.com/office/word/2012/wordml">
-  <w:p>
-    <w:pPr>
-      <w:rPr>
-        <w:rFonts w:ascii="Trebuchet MS" w:cs="Trebuchet MS" w:eastAsia="Trebuchet MS" w:hAnsi="Trebuchet MS"/>
-        <w:sz w:val="16"/>
-        <w:szCs w:val="16"/>
-      </w:rPr>
-    </w:pPr>
-    <w:r>
-      <w:rPr>
-        <w:rtl w:val="0"/>
-      </w:rPr>
-    </w:r>
-  </w:p>
-  <w:tbl>
-    <w:tblPr>
-      <w:tblStyle w:val="Table2"/>
-      <w:tblW w:w="10800.0" w:type="dxa"/>
-      <w:jc w:val="left"/>
-      <w:tblInd w:w="100.0" w:type="pct"/>
-      <w:tblBorders>
-        <w:top w:color="000000" w:space="0" w:sz="8" w:val="single"/>
-        <w:left w:color="000000" w:space="0" w:sz="8" w:val="single"/>
-        <w:bottom w:color="000000" w:space="0" w:sz="8" w:val="single"/>
-        <w:right w:color="000000" w:space="0" w:sz="8" w:val="single"/>
-        <w:insideH w:color="000000" w:space="0" w:sz="8" w:val="single"/>
-        <w:insideV w:color="000000" w:space="0" w:sz="8" w:val="single"/>
-      </w:tblBorders>
-      <w:tblLayout w:type="fixed"/>
-      <w:tblLook w:val="0600"/>
-    </w:tblPr>
-    <w:tblGrid>
-      <w:gridCol w:w="5400"/>
-      <w:gridCol w:w="5400"/>
-      <w:tblGridChange w:id="0">
-        <w:tblGrid>
-          <w:gridCol w:w="5400"/>
-          <w:gridCol w:w="5400"/>
-        </w:tblGrid>
-      </w:tblGridChange>
-    </w:tblGrid>
-    <w:tr>
-      <w:tc>
-        <w:tcPr>
-          <w:tcBorders>
-            <w:top w:color="000000" w:space="0" w:sz="0" w:val="nil"/>
-            <w:left w:color="000000" w:space="0" w:sz="0" w:val="nil"/>
-            <w:bottom w:color="000000" w:space="0" w:sz="0" w:val="nil"/>
-            <w:right w:color="000000" w:space="0" w:sz="0" w:val="nil"/>
-          </w:tcBorders>
-          <w:shd w:fill="auto" w:val="clear"/>
-          <w:tcMar>
-            <w:top w:w="100.0" w:type="dxa"/>
-            <w:left w:w="100.0" w:type="dxa"/>
-            <w:bottom w:w="100.0" w:type="dxa"/>
-            <w:right w:w="100.0" w:type="dxa"/>
-          </w:tcMar>
-          <w:vAlign w:val="top"/>
-        </w:tcPr>
-        <w:p>
-          <w:pPr>
-            <w:widowControl w:val="0"/>
-            <w:spacing w:line="240" w:lineRule="auto"/>
-            <w:rPr>
-              <w:rFonts w:ascii="Trebuchet MS" w:cs="Trebuchet MS" w:eastAsia="Trebuchet MS" w:hAnsi="Trebuchet MS"/>
-              <w:b w:val="1"/>
-              <w:sz w:val="72"/>
-              <w:szCs w:val="72"/>
-            </w:rPr>
-          </w:pPr>
-          <w:r>
-            <w:rPr>
-              <w:rFonts w:ascii="Trebuchet MS" w:cs="Trebuchet MS" w:eastAsia="Trebuchet MS" w:hAnsi="Trebuchet MS"/>
-              <w:b w:val="1"/>
-              <w:sz w:val="72"/>
-              <w:szCs w:val="72"/>
-              <w:rtl w:val="0"/>
-            </w:rPr>
-            <w:t xml:space="preserve">Rob Nelson</w:t>
-          </w:r>
-        </w:p>
-        <w:p>
-          <w:pPr>
-            <w:widowControl w:val="0"/>
-            <w:spacing w:line="240" w:lineRule="auto"/>
-            <w:rPr>
-              <w:rFonts w:ascii="Trebuchet MS" w:cs="Trebuchet MS" w:eastAsia="Trebuchet MS" w:hAnsi="Trebuchet MS"/>
-            </w:rPr>
-          </w:pPr>
-          <w:r>
-            <w:rPr>
-              <w:rFonts w:ascii="Trebuchet MS" w:cs="Trebuchet MS" w:eastAsia="Trebuchet MS" w:hAnsi="Trebuchet MS"/>
-              <w:rtl w:val="0"/>
-            </w:rPr>
-            <w:t xml:space="preserve">Mount Shasta, California 96067</w:t>
-          </w:r>
-        </w:p>
-        <w:p>
-          <w:pPr>
-            <w:widowControl w:val="0"/>
-            <w:spacing w:line="240" w:lineRule="auto"/>
-            <w:rPr>
-              <w:rFonts w:ascii="Trebuchet MS" w:cs="Trebuchet MS" w:eastAsia="Trebuchet MS" w:hAnsi="Trebuchet MS"/>
-            </w:rPr>
-          </w:pPr>
-          <w:hyperlink r:id="rId1">
-            <w:r>
-              <w:rPr>
-                <w:rFonts w:ascii="Trebuchet MS" w:cs="Trebuchet MS" w:eastAsia="Trebuchet MS" w:hAnsi="Trebuchet MS"/>
-                <w:color w:val="1155cc"/>
-                <w:u w:val="single"/>
-                <w:rtl w:val="0"/>
-              </w:rPr>
-              <w:t xml:space="preserve">rob@guruvan.net</w:t>
-            </w:r>
-          </w:hyperlink>
-          <w:r>
-            <w:rPr>
-              <w:rtl w:val="0"/>
-            </w:rPr>
-          </w:r>
-        </w:p>
-        <w:p>
-          <w:pPr>
-            <w:widowControl w:val="0"/>
-            <w:spacing w:line="240" w:lineRule="auto"/>
-            <w:rPr>
-              <w:rFonts w:ascii="Trebuchet MS" w:cs="Trebuchet MS" w:eastAsia="Trebuchet MS" w:hAnsi="Trebuchet MS"/>
-            </w:rPr>
-          </w:pPr>
-          <w:r>
-            <w:rPr>
-              <w:rFonts w:ascii="Trebuchet MS" w:cs="Trebuchet MS" w:eastAsia="Trebuchet MS" w:hAnsi="Trebuchet MS"/>
-              <w:rtl w:val="0"/>
-            </w:rPr>
-            <w:t xml:space="preserve">+1.530.859.3794</w:t>
-          </w:r>
-        </w:p>
-        <w:p>
-          <w:pPr>
-            <w:widowControl w:val="0"/>
-            <w:spacing w:line="240" w:lineRule="auto"/>
-            <w:rPr>
-              <w:rFonts w:ascii="Trebuchet MS" w:cs="Trebuchet MS" w:eastAsia="Trebuchet MS" w:hAnsi="Trebuchet MS"/>
-            </w:rPr>
-          </w:pPr>
-          <w:r>
-            <w:rPr>
-              <w:rFonts w:ascii="Trebuchet MS" w:cs="Trebuchet MS" w:eastAsia="Trebuchet MS" w:hAnsi="Trebuchet MS"/>
-              <w:rtl w:val="0"/>
-            </w:rPr>
-            <w:t xml:space="preserve">DevOps Engineering</w:t>
-          </w:r>
-        </w:p>
-      </w:tc>
-      <w:tc>
-        <w:tcPr>
-          <w:tcBorders>
-            <w:top w:color="000000" w:space="0" w:sz="0" w:val="nil"/>
-            <w:left w:color="000000" w:space="0" w:sz="0" w:val="nil"/>
-            <w:bottom w:color="000000" w:space="0" w:sz="0" w:val="nil"/>
-            <w:right w:color="000000" w:space="0" w:sz="0" w:val="nil"/>
-          </w:tcBorders>
-          <w:shd w:fill="auto" w:val="clear"/>
-          <w:tcMar>
-            <w:top w:w="100.0" w:type="dxa"/>
-            <w:left w:w="100.0" w:type="dxa"/>
-            <w:bottom w:w="100.0" w:type="dxa"/>
-            <w:right w:w="100.0" w:type="dxa"/>
-          </w:tcMar>
-          <w:vAlign w:val="top"/>
-        </w:tcPr>
-        <w:p>
-          <w:pPr>
-            <w:widowControl w:val="0"/>
-            <w:spacing w:line="240" w:lineRule="auto"/>
-            <w:jc w:val="right"/>
-            <w:rPr>
-              <w:rFonts w:ascii="Trebuchet MS" w:cs="Trebuchet MS" w:eastAsia="Trebuchet MS" w:hAnsi="Trebuchet MS"/>
-              <w:sz w:val="72"/>
-              <w:szCs w:val="72"/>
-            </w:rPr>
-          </w:pPr>
-          <w:r>
-            <w:rPr>
-              <w:rtl w:val="0"/>
-            </w:rPr>
-          </w:r>
-        </w:p>
-        <w:p>
-          <w:pPr>
-            <w:widowControl w:val="0"/>
-            <w:spacing w:line="240" w:lineRule="auto"/>
-            <w:jc w:val="right"/>
-            <w:rPr>
-              <w:rFonts w:ascii="Trebuchet MS" w:cs="Trebuchet MS" w:eastAsia="Trebuchet MS" w:hAnsi="Trebuchet MS"/>
-              <w:color w:val="666666"/>
-            </w:rPr>
-          </w:pPr>
-          <w:hyperlink r:id="rId2">
-            <w:r>
-              <w:rPr>
-                <w:rFonts w:ascii="Trebuchet MS" w:cs="Trebuchet MS" w:eastAsia="Trebuchet MS" w:hAnsi="Trebuchet MS"/>
-                <w:color w:val="666666"/>
-                <w:rtl w:val="0"/>
-              </w:rPr>
-              <w:t xml:space="preserve">https://LinkedIn.com/guruvan</w:t>
-            </w:r>
-          </w:hyperlink>
-          <w:r>
-            <w:rPr>
-              <w:rFonts w:ascii="Trebuchet MS" w:cs="Trebuchet MS" w:eastAsia="Trebuchet MS" w:hAnsi="Trebuchet MS"/>
-              <w:color w:val="666666"/>
-              <w:rtl w:val="0"/>
-            </w:rPr>
-            <w:t xml:space="preserve"> </w:t>
-          </w:r>
-        </w:p>
-        <w:p>
-          <w:pPr>
-            <w:widowControl w:val="0"/>
-            <w:spacing w:line="240" w:lineRule="auto"/>
-            <w:jc w:val="right"/>
-            <w:rPr>
-              <w:rFonts w:ascii="Trebuchet MS" w:cs="Trebuchet MS" w:eastAsia="Trebuchet MS" w:hAnsi="Trebuchet MS"/>
-              <w:color w:val="666666"/>
-            </w:rPr>
-          </w:pPr>
-          <w:hyperlink r:id="rId3">
-            <w:r>
-              <w:rPr>
-                <w:rFonts w:ascii="Trebuchet MS" w:cs="Trebuchet MS" w:eastAsia="Trebuchet MS" w:hAnsi="Trebuchet MS"/>
-                <w:color w:val="666666"/>
-                <w:rtl w:val="0"/>
-              </w:rPr>
-              <w:t xml:space="preserve">https://github.com/guruvan</w:t>
-            </w:r>
-          </w:hyperlink>
-          <w:r>
-            <w:rPr>
-              <w:rtl w:val="0"/>
-            </w:rPr>
-          </w:r>
-        </w:p>
-        <w:p>
-          <w:pPr>
-            <w:widowControl w:val="0"/>
-            <w:spacing w:line="240" w:lineRule="auto"/>
-            <w:jc w:val="right"/>
-            <w:rPr>
-              <w:rFonts w:ascii="Trebuchet MS" w:cs="Trebuchet MS" w:eastAsia="Trebuchet MS" w:hAnsi="Trebuchet MS"/>
-              <w:color w:val="666666"/>
-            </w:rPr>
-          </w:pPr>
-          <w:hyperlink r:id="rId4">
-            <w:r>
-              <w:rPr>
-                <w:rFonts w:ascii="Trebuchet MS" w:cs="Trebuchet MS" w:eastAsia="Trebuchet MS" w:hAnsi="Trebuchet MS"/>
-                <w:color w:val="666666"/>
-                <w:rtl w:val="0"/>
-              </w:rPr>
-              <w:t xml:space="preserve">https://Twitter.com/guruvan</w:t>
-            </w:r>
-          </w:hyperlink>
-          <w:r>
-            <w:rPr>
-              <w:rtl w:val="0"/>
-            </w:rPr>
-          </w:r>
-        </w:p>
-        <w:p>
-          <w:pPr>
-            <w:widowControl w:val="0"/>
-            <w:spacing w:line="240" w:lineRule="auto"/>
-            <w:jc w:val="right"/>
-            <w:rPr>
-              <w:rFonts w:ascii="Trebuchet MS" w:cs="Trebuchet MS" w:eastAsia="Trebuchet MS" w:hAnsi="Trebuchet MS"/>
-            </w:rPr>
-          </w:pPr>
-          <w:hyperlink r:id="rId5">
-            <w:r>
-              <w:rPr>
-                <w:rFonts w:ascii="Trebuchet MS" w:cs="Trebuchet MS" w:eastAsia="Trebuchet MS" w:hAnsi="Trebuchet MS"/>
-                <w:color w:val="666666"/>
-                <w:rtl w:val="0"/>
-              </w:rPr>
-              <w:t xml:space="preserve">https://hub.docker.com/r/guruvan</w:t>
-            </w:r>
-          </w:hyperlink>
-          <w:r>
-            <w:rPr>
-              <w:rFonts w:ascii="Trebuchet MS" w:cs="Trebuchet MS" w:eastAsia="Trebuchet MS" w:hAnsi="Trebuchet MS"/>
-              <w:rtl w:val="0"/>
-            </w:rPr>
-            <w:t xml:space="preserve"> </w:t>
-          </w:r>
-        </w:p>
-      </w:tc>
-    </w:tr>
-  </w:tbl>
   <w:p>
     <w:pPr>
       <w:rPr/>

</xml_diff>